<commit_message>
Updated VM Installation document with additional information
</commit_message>
<xml_diff>
--- a/VM Installation.docx
+++ b/VM Installation.docx
@@ -43,15 +43,25 @@
       </w:r>
     </w:p>
     <w:p>
-      <w:bookmarkStart w:id="0" w:name="_GoBack"/>
-      <w:bookmarkEnd w:id="0"/>
       <w:r>
         <w:t xml:space="preserve">Download the VM image archive file </w:t>
       </w:r>
     </w:p>
     <w:p>
       <w:r>
-        <w:t>To open the VM image file you may need a compression utility like 7-Zipfor Windows (</w:t>
+        <w:t xml:space="preserve">To open the VM image file you may need a compression utility like </w:t>
+      </w:r>
+      <w:r>
+        <w:br/>
+      </w:r>
+      <w:r>
+        <w:t>7-Zip</w:t>
+      </w:r>
+      <w:r>
+        <w:t xml:space="preserve"> </w:t>
+      </w:r>
+      <w:r>
+        <w:t>for Windows (</w:t>
       </w:r>
       <w:hyperlink r:id="rId6" w:history="1">
         <w:r>
@@ -64,6 +74,9 @@
       <w:r>
         <w:t xml:space="preserve">) or </w:t>
       </w:r>
+      <w:r>
+        <w:br/>
+      </w:r>
       <w:proofErr w:type="spellStart"/>
       <w:r>
         <w:t>Keka</w:t>
@@ -81,7 +94,13 @@
         </w:r>
       </w:hyperlink>
       <w:r>
-        <w:t>). Extract the archive to your preferred location on your hard drive.</w:t>
+        <w:t xml:space="preserve">). </w:t>
+      </w:r>
+      <w:r>
+        <w:br/>
+      </w:r>
+      <w:r>
+        <w:t>Extract the archive to your preferred location on your hard drive.</w:t>
       </w:r>
     </w:p>
     <w:p>
@@ -139,8 +158,22 @@
     </w:p>
     <w:p>
       <w:r>
-        <w:t xml:space="preserve">If you try to run the virtual machine and it starts briefly, shows a black box, then shuts down, OR if you cannot get it to start at all, you may need to change the virtualization settings in your computer BIOS. Reboot your computer and enter BIOS, then check the settings. The setting change based on your hardware, so you will need to do some work to find the correct way to change this. </w:t>
-      </w:r>
+        <w:t xml:space="preserve">If you try to run the virtual machine and it starts briefly, shows a black box, then shuts down, OR if you cannot get it to start at all, you may need to change the </w:t>
+      </w:r>
+      <w:r>
+        <w:rPr>
+          <w:u w:val="single"/>
+        </w:rPr>
+        <w:t>virtualization settings</w:t>
+      </w:r>
+      <w:r>
+        <w:t xml:space="preserve"> in your computer BIOS. Reboot your computer and enter BIOS, then check the settings. The setting change based on your hardware, so you will need to do some work to find the correct way to change this. </w:t>
+      </w:r>
+      <w:r>
+        <w:t>There are many videos on YouTube that can help you adjust your BIOS settings.</w:t>
+      </w:r>
+      <w:bookmarkStart w:id="0" w:name="_GoBack"/>
+      <w:bookmarkEnd w:id="0"/>
     </w:p>
     <w:sectPr>
       <w:pgSz w:w="12240" w:h="15840"/>
@@ -350,6 +383,17 @@
       <w:u w:val="single"/>
     </w:rPr>
   </w:style>
+  <w:style w:type="paragraph" w:styleId="ListParagraph">
+    <w:name w:val="List Paragraph"/>
+    <w:basedOn w:val="Normal"/>
+    <w:uiPriority w:val="34"/>
+    <w:qFormat/>
+    <w:rsid w:val="001015FA"/>
+    <w:pPr>
+      <w:ind w:left="720"/>
+      <w:contextualSpacing/>
+    </w:pPr>
+  </w:style>
 </w:styles>
 </file>
 
@@ -551,6 +595,17 @@
       <w:u w:val="single"/>
     </w:rPr>
   </w:style>
+  <w:style w:type="paragraph" w:styleId="ListParagraph">
+    <w:name w:val="List Paragraph"/>
+    <w:basedOn w:val="Normal"/>
+    <w:uiPriority w:val="34"/>
+    <w:qFormat/>
+    <w:rsid w:val="001015FA"/>
+    <w:pPr>
+      <w:ind w:left="720"/>
+      <w:contextualSpacing/>
+    </w:pPr>
+  </w:style>
 </w:styles>
 </file>
 

</xml_diff>